<commit_message>
mise à jour sécurité complément
</commit_message>
<xml_diff>
--- a/Documentation technique de lapplication.docx
+++ b/Documentation technique de lapplication.docx
@@ -10,8 +10,6 @@
           <w:bCs/>
           <w:color w:val="0D0D0D"/>
           <w:kern w:val="0"/>
-          <w:sz w:val="24"/>
-          <w:szCs w:val="24"/>
           <w:u w:val="single"/>
           <w:lang w:eastAsia="fr-FR"/>
           <w14:ligatures w14:val="none"/>
@@ -24,29 +22,54 @@
           <w:bCs/>
           <w:color w:val="0D0D0D"/>
           <w:kern w:val="0"/>
-          <w:sz w:val="24"/>
-          <w:szCs w:val="24"/>
           <w:u w:val="single"/>
           <w:lang w:eastAsia="fr-FR"/>
           <w14:ligatures w14:val="none"/>
         </w:rPr>
-        <w:t>*</w:t>
-      </w:r>
-      <w:r>
-        <w:rPr>
-          <w:rFonts w:ascii="Segoe UI" w:eastAsia="Times New Roman" w:hAnsi="Segoe UI" w:cs="Segoe UI"/>
-          <w:b/>
-          <w:bCs/>
-          <w:color w:val="0D0D0D"/>
-          <w:kern w:val="0"/>
-          <w:sz w:val="24"/>
-          <w:szCs w:val="24"/>
+        <w:t xml:space="preserve">*Documentation Technique de l'Application Web </w:t>
+      </w:r>
+      <w:proofErr w:type="spellStart"/>
+      <w:r>
+        <w:rPr>
+          <w:rFonts w:ascii="Segoe UI" w:eastAsia="Times New Roman" w:hAnsi="Segoe UI" w:cs="Segoe UI"/>
+          <w:b/>
+          <w:bCs/>
+          <w:color w:val="0D0D0D"/>
+          <w:kern w:val="0"/>
           <w:u w:val="single"/>
           <w:lang w:eastAsia="fr-FR"/>
           <w14:ligatures w14:val="none"/>
         </w:rPr>
-        <w:t>Documentation Technique de l'Application Web ZooArcadia Studio</w:t>
-      </w:r>
+        <w:t>ZooArcadia</w:t>
+      </w:r>
+      <w:proofErr w:type="spellEnd"/>
+      <w:r>
+        <w:rPr>
+          <w:rFonts w:ascii="Segoe UI" w:eastAsia="Times New Roman" w:hAnsi="Segoe UI" w:cs="Segoe UI"/>
+          <w:b/>
+          <w:bCs/>
+          <w:color w:val="0D0D0D"/>
+          <w:kern w:val="0"/>
+          <w:u w:val="single"/>
+          <w:lang w:eastAsia="fr-FR"/>
+          <w14:ligatures w14:val="none"/>
+        </w:rPr>
+        <w:t xml:space="preserve"> Studio</w:t>
+      </w:r>
+    </w:p>
+    <w:p>
+      <w:pPr>
+        <w:rPr>
+          <w:rFonts w:ascii="Segoe UI" w:eastAsia="Times New Roman" w:hAnsi="Segoe UI" w:cs="Segoe UI"/>
+          <w:b/>
+          <w:bCs/>
+          <w:color w:val="0D0D0D"/>
+          <w:kern w:val="0"/>
+          <w:u w:val="single"/>
+          <w:lang w:eastAsia="fr-FR"/>
+          <w14:ligatures w14:val="none"/>
+        </w:rPr>
+      </w:pPr>
       <w:r>
         <w:rPr>
           <w:rFonts w:ascii="Segoe UI" w:eastAsia="Times New Roman" w:hAnsi="Segoe UI" w:cs="Segoe UI"/>
@@ -85,18 +108,6 @@
           <w14:ligatures w14:val="none"/>
         </w:rPr>
         <w:t xml:space="preserve"> :</w:t>
-      </w:r>
-      <w:r>
-        <w:rPr>
-          <w:rFonts w:ascii="Segoe UI" w:eastAsia="Times New Roman" w:hAnsi="Segoe UI" w:cs="Segoe UI"/>
-          <w:b/>
-          <w:bCs/>
-          <w:color w:val="0D0D0D"/>
-          <w:kern w:val="0"/>
-          <w:lang w:eastAsia="fr-FR"/>
-          <w14:ligatures w14:val="none"/>
-        </w:rPr>
-        <w:br/>
       </w:r>
       <w:r>
         <w:rPr>
@@ -438,7 +449,51 @@
           <w:lang w:eastAsia="fr-FR"/>
           <w14:ligatures w14:val="none"/>
         </w:rPr>
-        <w:t>La sécurité des données est une préoccupation majeure, j'ai donc prévu d'implémenter des mesures de sécurité telles que la validation des données utilisateur, la protection contre les attaques CSRF (Cross-Site Request Forgery) et l'utilisation de requêtes préparées pour éviter les injections SQL.</w:t>
+        <w:t xml:space="preserve">La sécurité des données est une préoccupation majeure, j'ai donc prévu d'implémenter des mesures de sécurité telles que la validation des données utilisateur, la protection contre les attaques CSRF (Cross-Site </w:t>
+      </w:r>
+      <w:proofErr w:type="spellStart"/>
+      <w:r>
+        <w:rPr>
+          <w:rFonts w:ascii="Segoe UI" w:eastAsia="Times New Roman" w:hAnsi="Segoe UI" w:cs="Segoe UI"/>
+          <w:color w:val="0D0D0D"/>
+          <w:kern w:val="0"/>
+          <w:lang w:eastAsia="fr-FR"/>
+          <w14:ligatures w14:val="none"/>
+        </w:rPr>
+        <w:t>Request</w:t>
+      </w:r>
+      <w:proofErr w:type="spellEnd"/>
+      <w:r>
+        <w:rPr>
+          <w:rFonts w:ascii="Segoe UI" w:eastAsia="Times New Roman" w:hAnsi="Segoe UI" w:cs="Segoe UI"/>
+          <w:color w:val="0D0D0D"/>
+          <w:kern w:val="0"/>
+          <w:lang w:eastAsia="fr-FR"/>
+          <w14:ligatures w14:val="none"/>
+        </w:rPr>
+        <w:t xml:space="preserve"> </w:t>
+      </w:r>
+      <w:proofErr w:type="spellStart"/>
+      <w:r>
+        <w:rPr>
+          <w:rFonts w:ascii="Segoe UI" w:eastAsia="Times New Roman" w:hAnsi="Segoe UI" w:cs="Segoe UI"/>
+          <w:color w:val="0D0D0D"/>
+          <w:kern w:val="0"/>
+          <w:lang w:eastAsia="fr-FR"/>
+          <w14:ligatures w14:val="none"/>
+        </w:rPr>
+        <w:t>Forgery</w:t>
+      </w:r>
+      <w:proofErr w:type="spellEnd"/>
+      <w:r>
+        <w:rPr>
+          <w:rFonts w:ascii="Segoe UI" w:eastAsia="Times New Roman" w:hAnsi="Segoe UI" w:cs="Segoe UI"/>
+          <w:color w:val="0D0D0D"/>
+          <w:kern w:val="0"/>
+          <w:lang w:eastAsia="fr-FR"/>
+          <w14:ligatures w14:val="none"/>
+        </w:rPr>
+        <w:t>) et l'utilisation de requêtes préparées pour éviter les injections SQL.</w:t>
       </w:r>
     </w:p>
     <w:p>
@@ -544,52 +599,31 @@
           <w:bCs/>
           <w:color w:val="0D0D0D"/>
           <w:kern w:val="0"/>
-          <w:sz w:val="24"/>
-          <w:szCs w:val="24"/>
-          <w:lang w:eastAsia="fr-FR"/>
-          <w14:ligatures w14:val="none"/>
-        </w:rPr>
-      </w:pPr>
-      <w:r>
-        <w:rPr>
-          <w:rFonts w:ascii="Segoe UI" w:eastAsia="Times New Roman" w:hAnsi="Segoe UI" w:cs="Segoe UI"/>
-          <w:b/>
-          <w:bCs/>
-          <w:color w:val="0D0D0D"/>
-          <w:kern w:val="0"/>
-          <w:sz w:val="24"/>
-          <w:szCs w:val="24"/>
+          <w:lang w:eastAsia="fr-FR"/>
+          <w14:ligatures w14:val="none"/>
+        </w:rPr>
+      </w:pPr>
+      <w:r>
+        <w:rPr>
+          <w:rFonts w:ascii="Segoe UI" w:eastAsia="Times New Roman" w:hAnsi="Segoe UI" w:cs="Segoe UI"/>
+          <w:b/>
+          <w:bCs/>
+          <w:color w:val="0D0D0D"/>
+          <w:kern w:val="0"/>
           <w:u w:val="single"/>
           <w:lang w:eastAsia="fr-FR"/>
           <w14:ligatures w14:val="none"/>
         </w:rPr>
         <w:lastRenderedPageBreak/>
-        <w:t>-</w:t>
-      </w:r>
-      <w:r>
-        <w:rPr>
-          <w:rFonts w:ascii="Segoe UI" w:eastAsia="Times New Roman" w:hAnsi="Segoe UI" w:cs="Segoe UI"/>
-          <w:b/>
-          <w:bCs/>
-          <w:color w:val="0D0D0D"/>
-          <w:kern w:val="0"/>
-          <w:sz w:val="24"/>
-          <w:szCs w:val="24"/>
-          <w:u w:val="single"/>
-          <w:lang w:eastAsia="fr-FR"/>
-          <w14:ligatures w14:val="none"/>
-        </w:rPr>
-        <w:t>Configuration de l'Environnement de Travail</w:t>
-      </w:r>
-      <w:r>
-        <w:rPr>
-          <w:rFonts w:ascii="Segoe UI" w:eastAsia="Times New Roman" w:hAnsi="Segoe UI" w:cs="Segoe UI"/>
-          <w:b/>
-          <w:bCs/>
-          <w:color w:val="0D0D0D"/>
-          <w:kern w:val="0"/>
-          <w:sz w:val="24"/>
-          <w:szCs w:val="24"/>
+        <w:t>-Configuration de l'Environnement de Travail</w:t>
+      </w:r>
+      <w:r>
+        <w:rPr>
+          <w:rFonts w:ascii="Segoe UI" w:eastAsia="Times New Roman" w:hAnsi="Segoe UI" w:cs="Segoe UI"/>
+          <w:b/>
+          <w:bCs/>
+          <w:color w:val="0D0D0D"/>
+          <w:kern w:val="0"/>
           <w:lang w:eastAsia="fr-FR"/>
           <w14:ligatures w14:val="none"/>
         </w:rPr>
@@ -602,48 +636,62 @@
           <w:rFonts w:ascii="Segoe UI" w:eastAsia="Times New Roman" w:hAnsi="Segoe UI" w:cs="Segoe UI"/>
           <w:color w:val="0D0D0D"/>
           <w:kern w:val="0"/>
-          <w:sz w:val="24"/>
-          <w:szCs w:val="24"/>
-          <w:lang w:eastAsia="fr-FR"/>
-          <w14:ligatures w14:val="none"/>
-        </w:rPr>
-      </w:pPr>
-      <w:r>
-        <w:rPr>
-          <w:rFonts w:ascii="Segoe UI" w:eastAsia="Times New Roman" w:hAnsi="Segoe UI" w:cs="Segoe UI"/>
-          <w:color w:val="0D0D0D"/>
-          <w:kern w:val="0"/>
-          <w:sz w:val="24"/>
-          <w:szCs w:val="24"/>
-          <w:lang w:eastAsia="fr-FR"/>
-          <w14:ligatures w14:val="none"/>
-        </w:rPr>
-        <w:t>Cette documentation technique vise à fournir des instructions détaillées pour configurer l'environnement de travail et déployer l'application web ZooArcadia Studio localement. L'application est développée en PHP et utilise une base de données MySQL. Les outils et technologies principaux utilisés sont XAMPP, Visual Studio Code, Git/GitHub et PHPMyAdmin.</w:t>
-      </w:r>
-    </w:p>
-    <w:p>
-      <w:pPr>
-        <w:rPr>
-          <w:rFonts w:ascii="Segoe UI" w:eastAsia="Times New Roman" w:hAnsi="Segoe UI" w:cs="Segoe UI"/>
-          <w:b/>
-          <w:bCs/>
-          <w:color w:val="0D0D0D"/>
-          <w:kern w:val="0"/>
-          <w:sz w:val="24"/>
-          <w:szCs w:val="24"/>
-          <w:lang w:eastAsia="fr-FR"/>
-          <w14:ligatures w14:val="none"/>
-        </w:rPr>
-      </w:pPr>
-      <w:r>
-        <w:rPr>
-          <w:rFonts w:ascii="Segoe UI" w:eastAsia="Times New Roman" w:hAnsi="Segoe UI" w:cs="Segoe UI"/>
-          <w:b/>
-          <w:bCs/>
-          <w:color w:val="0D0D0D"/>
-          <w:kern w:val="0"/>
-          <w:sz w:val="24"/>
-          <w:szCs w:val="24"/>
+          <w:lang w:eastAsia="fr-FR"/>
+          <w14:ligatures w14:val="none"/>
+        </w:rPr>
+      </w:pPr>
+      <w:r>
+        <w:rPr>
+          <w:rFonts w:ascii="Segoe UI" w:eastAsia="Times New Roman" w:hAnsi="Segoe UI" w:cs="Segoe UI"/>
+          <w:color w:val="0D0D0D"/>
+          <w:kern w:val="0"/>
+          <w:lang w:eastAsia="fr-FR"/>
+          <w14:ligatures w14:val="none"/>
+        </w:rPr>
+        <w:t xml:space="preserve">Cette documentation technique vise à fournir des instructions détaillées pour configurer l'environnement de travail et déployer l'application web </w:t>
+      </w:r>
+      <w:proofErr w:type="spellStart"/>
+      <w:r>
+        <w:rPr>
+          <w:rFonts w:ascii="Segoe UI" w:eastAsia="Times New Roman" w:hAnsi="Segoe UI" w:cs="Segoe UI"/>
+          <w:color w:val="0D0D0D"/>
+          <w:kern w:val="0"/>
+          <w:lang w:eastAsia="fr-FR"/>
+          <w14:ligatures w14:val="none"/>
+        </w:rPr>
+        <w:t>ZooArcadia</w:t>
+      </w:r>
+      <w:proofErr w:type="spellEnd"/>
+      <w:r>
+        <w:rPr>
+          <w:rFonts w:ascii="Segoe UI" w:eastAsia="Times New Roman" w:hAnsi="Segoe UI" w:cs="Segoe UI"/>
+          <w:color w:val="0D0D0D"/>
+          <w:kern w:val="0"/>
+          <w:lang w:eastAsia="fr-FR"/>
+          <w14:ligatures w14:val="none"/>
+        </w:rPr>
+        <w:t xml:space="preserve"> Studio localement. L'application est développée en PHP et utilise une base de données MySQL. Les outils et technologies principaux utilisés sont XAMPP, Visual Studio Code, Git/GitHub et PHPMyAdmin.</w:t>
+      </w:r>
+    </w:p>
+    <w:p>
+      <w:pPr>
+        <w:rPr>
+          <w:rFonts w:ascii="Segoe UI" w:eastAsia="Times New Roman" w:hAnsi="Segoe UI" w:cs="Segoe UI"/>
+          <w:b/>
+          <w:bCs/>
+          <w:color w:val="0D0D0D"/>
+          <w:kern w:val="0"/>
+          <w:lang w:eastAsia="fr-FR"/>
+          <w14:ligatures w14:val="none"/>
+        </w:rPr>
+      </w:pPr>
+      <w:r>
+        <w:rPr>
+          <w:rFonts w:ascii="Segoe UI" w:eastAsia="Times New Roman" w:hAnsi="Segoe UI" w:cs="Segoe UI"/>
+          <w:b/>
+          <w:bCs/>
+          <w:color w:val="0D0D0D"/>
+          <w:kern w:val="0"/>
           <w:lang w:eastAsia="fr-FR"/>
           <w14:ligatures w14:val="none"/>
         </w:rPr>
@@ -660,19 +708,15 @@
           <w:rFonts w:ascii="Segoe UI" w:eastAsia="Times New Roman" w:hAnsi="Segoe UI" w:cs="Segoe UI"/>
           <w:color w:val="0D0D0D"/>
           <w:kern w:val="0"/>
-          <w:sz w:val="24"/>
-          <w:szCs w:val="24"/>
-          <w:lang w:eastAsia="fr-FR"/>
-          <w14:ligatures w14:val="none"/>
-        </w:rPr>
-      </w:pPr>
-      <w:r>
-        <w:rPr>
-          <w:rFonts w:ascii="Segoe UI" w:eastAsia="Times New Roman" w:hAnsi="Segoe UI" w:cs="Segoe UI"/>
-          <w:color w:val="0D0D0D"/>
-          <w:kern w:val="0"/>
-          <w:sz w:val="24"/>
-          <w:szCs w:val="24"/>
+          <w:lang w:eastAsia="fr-FR"/>
+          <w14:ligatures w14:val="none"/>
+        </w:rPr>
+      </w:pPr>
+      <w:r>
+        <w:rPr>
+          <w:rFonts w:ascii="Segoe UI" w:eastAsia="Times New Roman" w:hAnsi="Segoe UI" w:cs="Segoe UI"/>
+          <w:color w:val="0D0D0D"/>
+          <w:kern w:val="0"/>
           <w:lang w:eastAsia="fr-FR"/>
           <w14:ligatures w14:val="none"/>
         </w:rPr>
@@ -684,8 +728,6 @@
             <w:rStyle w:val="Lienhypertexte"/>
             <w:rFonts w:ascii="Segoe UI" w:eastAsia="Times New Roman" w:hAnsi="Segoe UI" w:cs="Segoe UI"/>
             <w:kern w:val="0"/>
-            <w:sz w:val="24"/>
-            <w:szCs w:val="24"/>
             <w:lang w:eastAsia="fr-FR"/>
             <w14:ligatures w14:val="none"/>
           </w:rPr>
@@ -703,19 +745,15 @@
           <w:rFonts w:ascii="Segoe UI" w:eastAsia="Times New Roman" w:hAnsi="Segoe UI" w:cs="Segoe UI"/>
           <w:color w:val="0D0D0D"/>
           <w:kern w:val="0"/>
-          <w:sz w:val="24"/>
-          <w:szCs w:val="24"/>
-          <w:lang w:eastAsia="fr-FR"/>
-          <w14:ligatures w14:val="none"/>
-        </w:rPr>
-      </w:pPr>
-      <w:r>
-        <w:rPr>
-          <w:rFonts w:ascii="Segoe UI" w:eastAsia="Times New Roman" w:hAnsi="Segoe UI" w:cs="Segoe UI"/>
-          <w:color w:val="0D0D0D"/>
-          <w:kern w:val="0"/>
-          <w:sz w:val="24"/>
-          <w:szCs w:val="24"/>
+          <w:lang w:eastAsia="fr-FR"/>
+          <w14:ligatures w14:val="none"/>
+        </w:rPr>
+      </w:pPr>
+      <w:r>
+        <w:rPr>
+          <w:rFonts w:ascii="Segoe UI" w:eastAsia="Times New Roman" w:hAnsi="Segoe UI" w:cs="Segoe UI"/>
+          <w:color w:val="0D0D0D"/>
+          <w:kern w:val="0"/>
           <w:lang w:eastAsia="fr-FR"/>
           <w14:ligatures w14:val="none"/>
         </w:rPr>
@@ -730,21 +768,17 @@
           <w:bCs/>
           <w:color w:val="0D0D0D"/>
           <w:kern w:val="0"/>
-          <w:sz w:val="24"/>
-          <w:szCs w:val="24"/>
-          <w:lang w:eastAsia="fr-FR"/>
-          <w14:ligatures w14:val="none"/>
-        </w:rPr>
-      </w:pPr>
-      <w:r>
-        <w:rPr>
-          <w:rFonts w:ascii="Segoe UI" w:eastAsia="Times New Roman" w:hAnsi="Segoe UI" w:cs="Segoe UI"/>
-          <w:b/>
-          <w:bCs/>
-          <w:color w:val="0D0D0D"/>
-          <w:kern w:val="0"/>
-          <w:sz w:val="24"/>
-          <w:szCs w:val="24"/>
+          <w:lang w:eastAsia="fr-FR"/>
+          <w14:ligatures w14:val="none"/>
+        </w:rPr>
+      </w:pPr>
+      <w:r>
+        <w:rPr>
+          <w:rFonts w:ascii="Segoe UI" w:eastAsia="Times New Roman" w:hAnsi="Segoe UI" w:cs="Segoe UI"/>
+          <w:b/>
+          <w:bCs/>
+          <w:color w:val="0D0D0D"/>
+          <w:kern w:val="0"/>
           <w:lang w:eastAsia="fr-FR"/>
           <w14:ligatures w14:val="none"/>
         </w:rPr>
@@ -761,19 +795,15 @@
           <w:rFonts w:ascii="Segoe UI" w:eastAsia="Times New Roman" w:hAnsi="Segoe UI" w:cs="Segoe UI"/>
           <w:color w:val="0D0D0D"/>
           <w:kern w:val="0"/>
-          <w:sz w:val="24"/>
-          <w:szCs w:val="24"/>
-          <w:lang w:eastAsia="fr-FR"/>
-          <w14:ligatures w14:val="none"/>
-        </w:rPr>
-      </w:pPr>
-      <w:r>
-        <w:rPr>
-          <w:rFonts w:ascii="Segoe UI" w:eastAsia="Times New Roman" w:hAnsi="Segoe UI" w:cs="Segoe UI"/>
-          <w:color w:val="0D0D0D"/>
-          <w:kern w:val="0"/>
-          <w:sz w:val="24"/>
-          <w:szCs w:val="24"/>
+          <w:lang w:eastAsia="fr-FR"/>
+          <w14:ligatures w14:val="none"/>
+        </w:rPr>
+      </w:pPr>
+      <w:r>
+        <w:rPr>
+          <w:rFonts w:ascii="Segoe UI" w:eastAsia="Times New Roman" w:hAnsi="Segoe UI" w:cs="Segoe UI"/>
+          <w:color w:val="0D0D0D"/>
+          <w:kern w:val="0"/>
           <w:lang w:eastAsia="fr-FR"/>
           <w14:ligatures w14:val="none"/>
         </w:rPr>
@@ -790,19 +820,15 @@
           <w:rFonts w:ascii="Segoe UI" w:eastAsia="Times New Roman" w:hAnsi="Segoe UI" w:cs="Segoe UI"/>
           <w:color w:val="0D0D0D"/>
           <w:kern w:val="0"/>
-          <w:sz w:val="24"/>
-          <w:szCs w:val="24"/>
-          <w:lang w:eastAsia="fr-FR"/>
-          <w14:ligatures w14:val="none"/>
-        </w:rPr>
-      </w:pPr>
-      <w:r>
-        <w:rPr>
-          <w:rFonts w:ascii="Segoe UI" w:eastAsia="Times New Roman" w:hAnsi="Segoe UI" w:cs="Segoe UI"/>
-          <w:color w:val="0D0D0D"/>
-          <w:kern w:val="0"/>
-          <w:sz w:val="24"/>
-          <w:szCs w:val="24"/>
+          <w:lang w:eastAsia="fr-FR"/>
+          <w14:ligatures w14:val="none"/>
+        </w:rPr>
+      </w:pPr>
+      <w:r>
+        <w:rPr>
+          <w:rFonts w:ascii="Segoe UI" w:eastAsia="Times New Roman" w:hAnsi="Segoe UI" w:cs="Segoe UI"/>
+          <w:color w:val="0D0D0D"/>
+          <w:kern w:val="0"/>
           <w:lang w:eastAsia="fr-FR"/>
           <w14:ligatures w14:val="none"/>
         </w:rPr>
@@ -817,21 +843,17 @@
           <w:bCs/>
           <w:color w:val="0D0D0D"/>
           <w:kern w:val="0"/>
-          <w:sz w:val="24"/>
-          <w:szCs w:val="24"/>
-          <w:lang w:eastAsia="fr-FR"/>
-          <w14:ligatures w14:val="none"/>
-        </w:rPr>
-      </w:pPr>
-      <w:r>
-        <w:rPr>
-          <w:rFonts w:ascii="Segoe UI" w:eastAsia="Times New Roman" w:hAnsi="Segoe UI" w:cs="Segoe UI"/>
-          <w:b/>
-          <w:bCs/>
-          <w:color w:val="0D0D0D"/>
-          <w:kern w:val="0"/>
-          <w:sz w:val="24"/>
-          <w:szCs w:val="24"/>
+          <w:lang w:eastAsia="fr-FR"/>
+          <w14:ligatures w14:val="none"/>
+        </w:rPr>
+      </w:pPr>
+      <w:r>
+        <w:rPr>
+          <w:rFonts w:ascii="Segoe UI" w:eastAsia="Times New Roman" w:hAnsi="Segoe UI" w:cs="Segoe UI"/>
+          <w:b/>
+          <w:bCs/>
+          <w:color w:val="0D0D0D"/>
+          <w:kern w:val="0"/>
           <w:lang w:eastAsia="fr-FR"/>
           <w14:ligatures w14:val="none"/>
         </w:rPr>
@@ -848,19 +870,15 @@
           <w:rFonts w:ascii="Segoe UI" w:eastAsia="Times New Roman" w:hAnsi="Segoe UI" w:cs="Segoe UI"/>
           <w:color w:val="0D0D0D"/>
           <w:kern w:val="0"/>
-          <w:sz w:val="24"/>
-          <w:szCs w:val="24"/>
-          <w:lang w:eastAsia="fr-FR"/>
-          <w14:ligatures w14:val="none"/>
-        </w:rPr>
-      </w:pPr>
-      <w:r>
-        <w:rPr>
-          <w:rFonts w:ascii="Segoe UI" w:eastAsia="Times New Roman" w:hAnsi="Segoe UI" w:cs="Segoe UI"/>
-          <w:color w:val="0D0D0D"/>
-          <w:kern w:val="0"/>
-          <w:sz w:val="24"/>
-          <w:szCs w:val="24"/>
+          <w:lang w:eastAsia="fr-FR"/>
+          <w14:ligatures w14:val="none"/>
+        </w:rPr>
+      </w:pPr>
+      <w:r>
+        <w:rPr>
+          <w:rFonts w:ascii="Segoe UI" w:eastAsia="Times New Roman" w:hAnsi="Segoe UI" w:cs="Segoe UI"/>
+          <w:color w:val="0D0D0D"/>
+          <w:kern w:val="0"/>
           <w:lang w:eastAsia="fr-FR"/>
           <w14:ligatures w14:val="none"/>
         </w:rPr>
@@ -872,8 +890,6 @@
             <w:rStyle w:val="Lienhypertexte"/>
             <w:rFonts w:ascii="Segoe UI" w:eastAsia="Times New Roman" w:hAnsi="Segoe UI" w:cs="Segoe UI"/>
             <w:kern w:val="0"/>
-            <w:sz w:val="24"/>
-            <w:szCs w:val="24"/>
             <w:lang w:eastAsia="fr-FR"/>
             <w14:ligatures w14:val="none"/>
           </w:rPr>
@@ -891,19 +907,15 @@
           <w:rFonts w:ascii="Segoe UI" w:eastAsia="Times New Roman" w:hAnsi="Segoe UI" w:cs="Segoe UI"/>
           <w:color w:val="0D0D0D"/>
           <w:kern w:val="0"/>
-          <w:sz w:val="24"/>
-          <w:szCs w:val="24"/>
-          <w:lang w:eastAsia="fr-FR"/>
-          <w14:ligatures w14:val="none"/>
-        </w:rPr>
-      </w:pPr>
-      <w:r>
-        <w:rPr>
-          <w:rFonts w:ascii="Segoe UI" w:eastAsia="Times New Roman" w:hAnsi="Segoe UI" w:cs="Segoe UI"/>
-          <w:color w:val="0D0D0D"/>
-          <w:kern w:val="0"/>
-          <w:sz w:val="24"/>
-          <w:szCs w:val="24"/>
+          <w:lang w:eastAsia="fr-FR"/>
+          <w14:ligatures w14:val="none"/>
+        </w:rPr>
+      </w:pPr>
+      <w:r>
+        <w:rPr>
+          <w:rFonts w:ascii="Segoe UI" w:eastAsia="Times New Roman" w:hAnsi="Segoe UI" w:cs="Segoe UI"/>
+          <w:color w:val="0D0D0D"/>
+          <w:kern w:val="0"/>
           <w:lang w:eastAsia="fr-FR"/>
           <w14:ligatures w14:val="none"/>
         </w:rPr>
@@ -918,21 +930,17 @@
           <w:bCs/>
           <w:color w:val="0D0D0D"/>
           <w:kern w:val="0"/>
-          <w:sz w:val="24"/>
-          <w:szCs w:val="24"/>
-          <w:lang w:eastAsia="fr-FR"/>
-          <w14:ligatures w14:val="none"/>
-        </w:rPr>
-      </w:pPr>
-      <w:r>
-        <w:rPr>
-          <w:rFonts w:ascii="Segoe UI" w:eastAsia="Times New Roman" w:hAnsi="Segoe UI" w:cs="Segoe UI"/>
-          <w:b/>
-          <w:bCs/>
-          <w:color w:val="0D0D0D"/>
-          <w:kern w:val="0"/>
-          <w:sz w:val="24"/>
-          <w:szCs w:val="24"/>
+          <w:lang w:eastAsia="fr-FR"/>
+          <w14:ligatures w14:val="none"/>
+        </w:rPr>
+      </w:pPr>
+      <w:r>
+        <w:rPr>
+          <w:rFonts w:ascii="Segoe UI" w:eastAsia="Times New Roman" w:hAnsi="Segoe UI" w:cs="Segoe UI"/>
+          <w:b/>
+          <w:bCs/>
+          <w:color w:val="0D0D0D"/>
+          <w:kern w:val="0"/>
           <w:lang w:eastAsia="fr-FR"/>
           <w14:ligatures w14:val="none"/>
         </w:rPr>
@@ -949,19 +957,15 @@
           <w:rFonts w:ascii="Segoe UI" w:eastAsia="Times New Roman" w:hAnsi="Segoe UI" w:cs="Segoe UI"/>
           <w:color w:val="0D0D0D"/>
           <w:kern w:val="0"/>
-          <w:sz w:val="24"/>
-          <w:szCs w:val="24"/>
-          <w:lang w:eastAsia="fr-FR"/>
-          <w14:ligatures w14:val="none"/>
-        </w:rPr>
-      </w:pPr>
-      <w:r>
-        <w:rPr>
-          <w:rFonts w:ascii="Segoe UI" w:eastAsia="Times New Roman" w:hAnsi="Segoe UI" w:cs="Segoe UI"/>
-          <w:color w:val="0D0D0D"/>
-          <w:kern w:val="0"/>
-          <w:sz w:val="24"/>
-          <w:szCs w:val="24"/>
+          <w:lang w:eastAsia="fr-FR"/>
+          <w14:ligatures w14:val="none"/>
+        </w:rPr>
+      </w:pPr>
+      <w:r>
+        <w:rPr>
+          <w:rFonts w:ascii="Segoe UI" w:eastAsia="Times New Roman" w:hAnsi="Segoe UI" w:cs="Segoe UI"/>
+          <w:color w:val="0D0D0D"/>
+          <w:kern w:val="0"/>
           <w:lang w:eastAsia="fr-FR"/>
           <w14:ligatures w14:val="none"/>
         </w:rPr>
@@ -973,8 +977,6 @@
             <w:rStyle w:val="Lienhypertexte"/>
             <w:rFonts w:ascii="Segoe UI" w:eastAsia="Times New Roman" w:hAnsi="Segoe UI" w:cs="Segoe UI"/>
             <w:kern w:val="0"/>
-            <w:sz w:val="24"/>
-            <w:szCs w:val="24"/>
             <w:lang w:eastAsia="fr-FR"/>
             <w14:ligatures w14:val="none"/>
           </w:rPr>
@@ -992,19 +994,15 @@
           <w:rFonts w:ascii="Segoe UI" w:eastAsia="Times New Roman" w:hAnsi="Segoe UI" w:cs="Segoe UI"/>
           <w:color w:val="0D0D0D"/>
           <w:kern w:val="0"/>
-          <w:sz w:val="24"/>
-          <w:szCs w:val="24"/>
-          <w:lang w:eastAsia="fr-FR"/>
-          <w14:ligatures w14:val="none"/>
-        </w:rPr>
-      </w:pPr>
-      <w:r>
-        <w:rPr>
-          <w:rFonts w:ascii="Segoe UI" w:eastAsia="Times New Roman" w:hAnsi="Segoe UI" w:cs="Segoe UI"/>
-          <w:color w:val="0D0D0D"/>
-          <w:kern w:val="0"/>
-          <w:sz w:val="24"/>
-          <w:szCs w:val="24"/>
+          <w:lang w:eastAsia="fr-FR"/>
+          <w14:ligatures w14:val="none"/>
+        </w:rPr>
+      </w:pPr>
+      <w:r>
+        <w:rPr>
+          <w:rFonts w:ascii="Segoe UI" w:eastAsia="Times New Roman" w:hAnsi="Segoe UI" w:cs="Segoe UI"/>
+          <w:color w:val="0D0D0D"/>
+          <w:kern w:val="0"/>
           <w:lang w:eastAsia="fr-FR"/>
           <w14:ligatures w14:val="none"/>
         </w:rPr>
@@ -1016,8 +1014,6 @@
             <w:rStyle w:val="Lienhypertexte"/>
             <w:rFonts w:ascii="Segoe UI" w:eastAsia="Times New Roman" w:hAnsi="Segoe UI" w:cs="Segoe UI"/>
             <w:kern w:val="0"/>
-            <w:sz w:val="24"/>
-            <w:szCs w:val="24"/>
             <w:lang w:eastAsia="fr-FR"/>
             <w14:ligatures w14:val="none"/>
           </w:rPr>
@@ -1035,19 +1031,15 @@
           <w:rFonts w:ascii="Segoe UI" w:eastAsia="Times New Roman" w:hAnsi="Segoe UI" w:cs="Segoe UI"/>
           <w:color w:val="0D0D0D"/>
           <w:kern w:val="0"/>
-          <w:sz w:val="24"/>
-          <w:szCs w:val="24"/>
-          <w:lang w:eastAsia="fr-FR"/>
-          <w14:ligatures w14:val="none"/>
-        </w:rPr>
-      </w:pPr>
-      <w:r>
-        <w:rPr>
-          <w:rFonts w:ascii="Segoe UI" w:eastAsia="Times New Roman" w:hAnsi="Segoe UI" w:cs="Segoe UI"/>
-          <w:color w:val="0D0D0D"/>
-          <w:kern w:val="0"/>
-          <w:sz w:val="24"/>
-          <w:szCs w:val="24"/>
+          <w:lang w:eastAsia="fr-FR"/>
+          <w14:ligatures w14:val="none"/>
+        </w:rPr>
+      </w:pPr>
+      <w:r>
+        <w:rPr>
+          <w:rFonts w:ascii="Segoe UI" w:eastAsia="Times New Roman" w:hAnsi="Segoe UI" w:cs="Segoe UI"/>
+          <w:color w:val="0D0D0D"/>
+          <w:kern w:val="0"/>
           <w:lang w:eastAsia="fr-FR"/>
           <w14:ligatures w14:val="none"/>
         </w:rPr>
@@ -1062,21 +1054,17 @@
           <w:bCs/>
           <w:color w:val="0D0D0D"/>
           <w:kern w:val="0"/>
-          <w:sz w:val="24"/>
-          <w:szCs w:val="24"/>
-          <w:lang w:eastAsia="fr-FR"/>
-          <w14:ligatures w14:val="none"/>
-        </w:rPr>
-      </w:pPr>
-      <w:r>
-        <w:rPr>
-          <w:rFonts w:ascii="Segoe UI" w:eastAsia="Times New Roman" w:hAnsi="Segoe UI" w:cs="Segoe UI"/>
-          <w:b/>
-          <w:bCs/>
-          <w:color w:val="0D0D0D"/>
-          <w:kern w:val="0"/>
-          <w:sz w:val="24"/>
-          <w:szCs w:val="24"/>
+          <w:lang w:eastAsia="fr-FR"/>
+          <w14:ligatures w14:val="none"/>
+        </w:rPr>
+      </w:pPr>
+      <w:r>
+        <w:rPr>
+          <w:rFonts w:ascii="Segoe UI" w:eastAsia="Times New Roman" w:hAnsi="Segoe UI" w:cs="Segoe UI"/>
+          <w:b/>
+          <w:bCs/>
+          <w:color w:val="0D0D0D"/>
+          <w:kern w:val="0"/>
           <w:lang w:eastAsia="fr-FR"/>
           <w14:ligatures w14:val="none"/>
         </w:rPr>
@@ -1093,19 +1081,15 @@
           <w:rFonts w:ascii="Segoe UI" w:eastAsia="Times New Roman" w:hAnsi="Segoe UI" w:cs="Segoe UI"/>
           <w:color w:val="0D0D0D"/>
           <w:kern w:val="0"/>
-          <w:sz w:val="24"/>
-          <w:szCs w:val="24"/>
-          <w:lang w:eastAsia="fr-FR"/>
-          <w14:ligatures w14:val="none"/>
-        </w:rPr>
-      </w:pPr>
-      <w:r>
-        <w:rPr>
-          <w:rFonts w:ascii="Segoe UI" w:eastAsia="Times New Roman" w:hAnsi="Segoe UI" w:cs="Segoe UI"/>
-          <w:color w:val="0D0D0D"/>
-          <w:kern w:val="0"/>
-          <w:sz w:val="24"/>
-          <w:szCs w:val="24"/>
+          <w:lang w:eastAsia="fr-FR"/>
+          <w14:ligatures w14:val="none"/>
+        </w:rPr>
+      </w:pPr>
+      <w:r>
+        <w:rPr>
+          <w:rFonts w:ascii="Segoe UI" w:eastAsia="Times New Roman" w:hAnsi="Segoe UI" w:cs="Segoe UI"/>
+          <w:color w:val="0D0D0D"/>
+          <w:kern w:val="0"/>
           <w:lang w:eastAsia="fr-FR"/>
           <w14:ligatures w14:val="none"/>
         </w:rPr>
@@ -1117,8 +1101,6 @@
             <w:rStyle w:val="Lienhypertexte"/>
             <w:rFonts w:ascii="Segoe UI" w:eastAsia="Times New Roman" w:hAnsi="Segoe UI" w:cs="Segoe UI"/>
             <w:kern w:val="0"/>
-            <w:sz w:val="24"/>
-            <w:szCs w:val="24"/>
             <w:lang w:eastAsia="fr-FR"/>
             <w14:ligatures w14:val="none"/>
           </w:rPr>
@@ -1130,13 +1112,56 @@
           <w:rFonts w:ascii="Segoe UI" w:eastAsia="Times New Roman" w:hAnsi="Segoe UI" w:cs="Segoe UI"/>
           <w:color w:val="0D0D0D"/>
           <w:kern w:val="0"/>
+          <w:lang w:eastAsia="fr-FR"/>
+          <w14:ligatures w14:val="none"/>
+        </w:rPr>
+        <w:t xml:space="preserve"> dans votre navigateur pour l'utiliser.</w:t>
+      </w:r>
+    </w:p>
+    <w:p>
+      <w:pPr>
+        <w:rPr>
+          <w:rFonts w:ascii="Segoe UI" w:eastAsia="Times New Roman" w:hAnsi="Segoe UI" w:cs="Segoe UI"/>
+          <w:b/>
+          <w:bCs/>
+          <w:color w:val="0D0D0D"/>
+          <w:kern w:val="0"/>
           <w:sz w:val="24"/>
           <w:szCs w:val="24"/>
           <w:lang w:eastAsia="fr-FR"/>
           <w14:ligatures w14:val="none"/>
         </w:rPr>
-        <w:t xml:space="preserve"> dans votre navigateur pour l'utiliser.</w:t>
-      </w:r>
+      </w:pPr>
+    </w:p>
+    <w:p>
+      <w:pPr>
+        <w:rPr>
+          <w:rFonts w:ascii="Segoe UI" w:eastAsia="Times New Roman" w:hAnsi="Segoe UI" w:cs="Segoe UI"/>
+          <w:b/>
+          <w:bCs/>
+          <w:color w:val="0D0D0D"/>
+          <w:kern w:val="0"/>
+          <w:sz w:val="24"/>
+          <w:szCs w:val="24"/>
+          <w:lang w:eastAsia="fr-FR"/>
+          <w14:ligatures w14:val="none"/>
+        </w:rPr>
+      </w:pPr>
+    </w:p>
+    <w:p>
+      <w:pPr>
+        <w:rPr>
+          <w:rFonts w:ascii="Segoe UI" w:eastAsia="Times New Roman" w:hAnsi="Segoe UI" w:cs="Segoe UI"/>
+          <w:b/>
+          <w:bCs/>
+          <w:color w:val="0D0D0D"/>
+          <w:kern w:val="0"/>
+          <w:sz w:val="24"/>
+          <w:szCs w:val="24"/>
+          <w:lang w:eastAsia="fr-FR"/>
+          <w14:ligatures w14:val="none"/>
+        </w:rPr>
+      </w:pPr>
     </w:p>
     <w:p>
       <w:pPr>
@@ -1310,7 +1335,29 @@
           <w:lang w:eastAsia="fr-FR"/>
           <w14:ligatures w14:val="none"/>
         </w:rPr>
-        <w:t>Clonez le dépôt GitHub de l'application ZooArcadia Studio en utilisant la commande suivante dans votre terminal :</w:t>
+        <w:t xml:space="preserve">Clonez le dépôt GitHub de l'application </w:t>
+      </w:r>
+      <w:proofErr w:type="spellStart"/>
+      <w:r>
+        <w:rPr>
+          <w:rFonts w:ascii="Segoe UI" w:eastAsia="Times New Roman" w:hAnsi="Segoe UI" w:cs="Segoe UI"/>
+          <w:color w:val="0D0D0D"/>
+          <w:kern w:val="0"/>
+          <w:lang w:eastAsia="fr-FR"/>
+          <w14:ligatures w14:val="none"/>
+        </w:rPr>
+        <w:t>ZooArcadia</w:t>
+      </w:r>
+      <w:proofErr w:type="spellEnd"/>
+      <w:r>
+        <w:rPr>
+          <w:rFonts w:ascii="Segoe UI" w:eastAsia="Times New Roman" w:hAnsi="Segoe UI" w:cs="Segoe UI"/>
+          <w:color w:val="0D0D0D"/>
+          <w:kern w:val="0"/>
+          <w:lang w:eastAsia="fr-FR"/>
+          <w14:ligatures w14:val="none"/>
+        </w:rPr>
+        <w:t xml:space="preserve"> Studio en utilisant la commande suivante dans votre terminal :</w:t>
       </w:r>
       <w:r>
         <w:rPr>
@@ -1365,7 +1412,33 @@
           <w:lang w:eastAsia="fr-FR"/>
           <w14:ligatures w14:val="none"/>
         </w:rPr>
-        <w:t>2. Placement du Code Source dans le Répertoire htdocs de XAMPP</w:t>
+        <w:t xml:space="preserve">2. Placement du Code Source dans le Répertoire </w:t>
+      </w:r>
+      <w:proofErr w:type="spellStart"/>
+      <w:r>
+        <w:rPr>
+          <w:rFonts w:ascii="Segoe UI" w:eastAsia="Times New Roman" w:hAnsi="Segoe UI" w:cs="Segoe UI"/>
+          <w:b/>
+          <w:bCs/>
+          <w:color w:val="0D0D0D"/>
+          <w:kern w:val="0"/>
+          <w:lang w:eastAsia="fr-FR"/>
+          <w14:ligatures w14:val="none"/>
+        </w:rPr>
+        <w:t>htdocs</w:t>
+      </w:r>
+      <w:proofErr w:type="spellEnd"/>
+      <w:r>
+        <w:rPr>
+          <w:rFonts w:ascii="Segoe UI" w:eastAsia="Times New Roman" w:hAnsi="Segoe UI" w:cs="Segoe UI"/>
+          <w:b/>
+          <w:bCs/>
+          <w:color w:val="0D0D0D"/>
+          <w:kern w:val="0"/>
+          <w:lang w:eastAsia="fr-FR"/>
+          <w14:ligatures w14:val="none"/>
+        </w:rPr>
+        <w:t xml:space="preserve"> de XAMPP</w:t>
       </w:r>
     </w:p>
     <w:p>
@@ -1415,7 +1488,29 @@
           <w:lang w:eastAsia="fr-FR"/>
           <w14:ligatures w14:val="none"/>
         </w:rPr>
-        <w:t>Trouvez le répertoire "htdocs" et copiez les fichiers de votre application dans ce répertoire.</w:t>
+        <w:t>Trouvez le répertoire "</w:t>
+      </w:r>
+      <w:proofErr w:type="spellStart"/>
+      <w:r>
+        <w:rPr>
+          <w:rFonts w:ascii="Segoe UI" w:eastAsia="Times New Roman" w:hAnsi="Segoe UI" w:cs="Segoe UI"/>
+          <w:color w:val="0D0D0D"/>
+          <w:kern w:val="0"/>
+          <w:lang w:eastAsia="fr-FR"/>
+          <w14:ligatures w14:val="none"/>
+        </w:rPr>
+        <w:t>htdocs</w:t>
+      </w:r>
+      <w:proofErr w:type="spellEnd"/>
+      <w:r>
+        <w:rPr>
+          <w:rFonts w:ascii="Segoe UI" w:eastAsia="Times New Roman" w:hAnsi="Segoe UI" w:cs="Segoe UI"/>
+          <w:color w:val="0D0D0D"/>
+          <w:kern w:val="0"/>
+          <w:lang w:eastAsia="fr-FR"/>
+          <w14:ligatures w14:val="none"/>
+        </w:rPr>
+        <w:t>" et copiez les fichiers de votre application dans ce répertoire.</w:t>
       </w:r>
     </w:p>
     <w:p>
@@ -1589,6 +1684,7 @@
         </w:rPr>
         <w:t xml:space="preserve">Renommez le fichier de configuration fourni (s'il en existe un, comme </w:t>
       </w:r>
+      <w:proofErr w:type="spellStart"/>
       <w:r>
         <w:rPr>
           <w:rFonts w:ascii="Segoe UI" w:eastAsia="Times New Roman" w:hAnsi="Segoe UI" w:cs="Segoe UI"/>
@@ -1607,7 +1703,18 @@
           <w:lang w:eastAsia="fr-FR"/>
           <w14:ligatures w14:val="none"/>
         </w:rPr>
-        <w:t>.php) pour qu'il corresponde à vos paramètres locaux.</w:t>
+        <w:t>.php</w:t>
+      </w:r>
+      <w:proofErr w:type="spellEnd"/>
+      <w:r>
+        <w:rPr>
+          <w:rFonts w:ascii="Segoe UI" w:eastAsia="Times New Roman" w:hAnsi="Segoe UI" w:cs="Segoe UI"/>
+          <w:color w:val="0D0D0D"/>
+          <w:kern w:val="0"/>
+          <w:lang w:eastAsia="fr-FR"/>
+          <w14:ligatures w14:val="none"/>
+        </w:rPr>
+        <w:t>) pour qu'il corresponde à vos paramètres locaux.</w:t>
       </w:r>
     </w:p>
     <w:p>
@@ -1771,8 +1878,20 @@
           <w:lang w:eastAsia="fr-FR"/>
           <w14:ligatures w14:val="none"/>
         </w:rPr>
-        <w:t>En suivant ces étapes, vous pourrez configurer et déployer l'application web ZooArcadia</w:t>
-      </w:r>
+        <w:t xml:space="preserve">En suivant ces étapes, vous pourrez configurer et déployer l'application web </w:t>
+      </w:r>
+      <w:proofErr w:type="spellStart"/>
+      <w:r>
+        <w:rPr>
+          <w:rFonts w:ascii="Segoe UI" w:eastAsia="Times New Roman" w:hAnsi="Segoe UI" w:cs="Segoe UI"/>
+          <w:color w:val="0D0D0D"/>
+          <w:kern w:val="0"/>
+          <w:lang w:eastAsia="fr-FR"/>
+          <w14:ligatures w14:val="none"/>
+        </w:rPr>
+        <w:t>ZooArcadia</w:t>
+      </w:r>
+      <w:proofErr w:type="spellEnd"/>
       <w:r>
         <w:rPr>
           <w:rFonts w:ascii="Segoe UI" w:eastAsia="Times New Roman" w:hAnsi="Segoe UI" w:cs="Segoe UI"/>
@@ -1895,7 +2014,21 @@
           <w:lang w:eastAsia="fr-FR"/>
           <w14:ligatures w14:val="none"/>
         </w:rPr>
-        <w:t xml:space="preserve"> avec l’hébergeur « alwaysdata.com »</w:t>
+        <w:t xml:space="preserve"> avec l’hébergeur « alwaysdata.com </w:t>
+      </w:r>
+      <w:proofErr w:type="gramStart"/>
+      <w:r>
+        <w:rPr>
+          <w:rFonts w:ascii="Segoe UI" w:eastAsia="Times New Roman" w:hAnsi="Segoe UI" w:cs="Segoe UI"/>
+          <w:b/>
+          <w:bCs/>
+          <w:color w:val="0D0D0D"/>
+          <w:kern w:val="0"/>
+          <w:u w:val="single"/>
+          <w:lang w:eastAsia="fr-FR"/>
+          <w14:ligatures w14:val="none"/>
+        </w:rPr>
+        <w:t>»</w:t>
       </w:r>
       <w:r>
         <w:rPr>
@@ -1903,6 +2036,7 @@
         </w:rPr>
         <w:t>:</w:t>
       </w:r>
+      <w:proofErr w:type="gramEnd"/>
       <w:r>
         <w:rPr>
           <w:rFonts w:ascii="Segoe UI" w:hAnsi="Segoe UI" w:cs="Segoe UI"/>
@@ -2052,7 +2186,21 @@
         <w:rPr>
           <w:rFonts w:ascii="Segoe UI" w:hAnsi="Segoe UI" w:cs="Segoe UI"/>
         </w:rPr>
-        <w:t>Sur Alwaysdata.com, accédez à la section de gestion des bases de données et créez une nouvelle base de données MySQL ou MariaDB.</w:t>
+        <w:t xml:space="preserve">Sur Alwaysdata.com, accédez à la section de gestion des bases de données et créez une nouvelle base de données MySQL ou </w:t>
+      </w:r>
+      <w:proofErr w:type="spellStart"/>
+      <w:r>
+        <w:rPr>
+          <w:rFonts w:ascii="Segoe UI" w:hAnsi="Segoe UI" w:cs="Segoe UI"/>
+        </w:rPr>
+        <w:t>MariaDB</w:t>
+      </w:r>
+      <w:proofErr w:type="spellEnd"/>
+      <w:r>
+        <w:rPr>
+          <w:rFonts w:ascii="Segoe UI" w:hAnsi="Segoe UI" w:cs="Segoe UI"/>
+        </w:rPr>
+        <w:t>.</w:t>
       </w:r>
     </w:p>
     <w:p>
@@ -2160,7 +2308,21 @@
         <w:rPr>
           <w:rFonts w:ascii="Segoe UI" w:hAnsi="Segoe UI" w:cs="Segoe UI"/>
         </w:rPr>
-        <w:t>Ensuite, j'ai obtenu le code source de l'application à partir du référentiel de versionnement (Git, SVN) ou en téléchargeant l'archive du code depuis une source externe.</w:t>
+        <w:t xml:space="preserve">Ensuite, j'ai obtenu le code source de l'application à partir du référentiel de </w:t>
+      </w:r>
+      <w:proofErr w:type="spellStart"/>
+      <w:r>
+        <w:rPr>
+          <w:rFonts w:ascii="Segoe UI" w:hAnsi="Segoe UI" w:cs="Segoe UI"/>
+        </w:rPr>
+        <w:t>versionnement</w:t>
+      </w:r>
+      <w:proofErr w:type="spellEnd"/>
+      <w:r>
+        <w:rPr>
+          <w:rFonts w:ascii="Segoe UI" w:hAnsi="Segoe UI" w:cs="Segoe UI"/>
+        </w:rPr>
+        <w:t xml:space="preserve"> (Git, SVN) ou en téléchargeant l'archive du code depuis une source externe.</w:t>
       </w:r>
     </w:p>
     <w:p>
@@ -2228,7 +2390,21 @@
         <w:rPr>
           <w:rFonts w:ascii="Segoe UI" w:hAnsi="Segoe UI" w:cs="Segoe UI"/>
         </w:rPr>
-        <w:t>J'ai créé une base de données sur mon serveur de base de données (MySQL, MariaDB) en utilisant les paramètres définis dans le code source de l'application.</w:t>
+        <w:t xml:space="preserve">J'ai créé une base de données sur mon serveur de base de données (MySQL, </w:t>
+      </w:r>
+      <w:proofErr w:type="spellStart"/>
+      <w:r>
+        <w:rPr>
+          <w:rFonts w:ascii="Segoe UI" w:hAnsi="Segoe UI" w:cs="Segoe UI"/>
+        </w:rPr>
+        <w:t>MariaDB</w:t>
+      </w:r>
+      <w:proofErr w:type="spellEnd"/>
+      <w:r>
+        <w:rPr>
+          <w:rFonts w:ascii="Segoe UI" w:hAnsi="Segoe UI" w:cs="Segoe UI"/>
+        </w:rPr>
+        <w:t>) en utilisant les paramètres définis dans le code source de l'application.</w:t>
       </w:r>
     </w:p>
     <w:p>
@@ -6525,6 +6701,7 @@
   <w:style w:type="character" w:default="1" w:styleId="Policepardfaut">
     <w:name w:val="Default Paragraph Font"/>
     <w:uiPriority w:val="1"/>
+    <w:semiHidden/>
     <w:unhideWhenUsed/>
   </w:style>
   <w:style w:type="table" w:default="1" w:styleId="TableauNormal">

</xml_diff>